<commit_message>
5th docs (2nd presentation)
</commit_message>
<xml_diff>
--- a/Documentation/Meeting minutes.docx
+++ b/Documentation/Meeting minutes.docx
@@ -106,63 +106,6 @@
       </w:pPr>
       <w:r>
         <w:t>Tasks for group members in separate document</w:t>
-      </w:r>
-    </w:p>
-    <w:p>
-      <w:pPr>
-        <w:pStyle w:val="ListParagraph"/>
-        <w:numPr>
-          <w:ilvl w:val="1"/>
-          <w:numId w:val="1"/>
-        </w:numPr>
-      </w:pPr>
-      <w:r>
-        <w:t>Meeting on 11</w:t>
-      </w:r>
-      <w:r>
-        <w:rPr>
-          <w:vertAlign w:val="superscript"/>
-        </w:rPr>
-        <w:t>th</w:t>
-      </w:r>
-      <w:r>
-        <w:t>:</w:t>
-      </w:r>
-    </w:p>
-    <w:p>
-      <w:pPr>
-        <w:pStyle w:val="ListParagraph"/>
-        <w:numPr>
-          <w:ilvl w:val="2"/>
-          <w:numId w:val="1"/>
-        </w:numPr>
-      </w:pPr>
-      <w:r>
-        <w:t xml:space="preserve">This meeting is for reviewing the progress and creating the PowerPoint presentation. </w:t>
-      </w:r>
-    </w:p>
-    <w:p>
-      <w:pPr>
-        <w:pStyle w:val="ListParagraph"/>
-        <w:numPr>
-          <w:ilvl w:val="3"/>
-          <w:numId w:val="1"/>
-        </w:numPr>
-      </w:pPr>
-      <w:r>
-        <w:t xml:space="preserve">NOTE: Look at Hand-in requirements in the </w:t>
-      </w:r>
-      <w:r>
-        <w:t>Group Project Assessment Brief Pro Forma and Mark Sheet</w:t>
-      </w:r>
-      <w:r>
-        <w:t xml:space="preserve"> </w:t>
-      </w:r>
-      <w:r>
-        <w:t>File</w:t>
-      </w:r>
-      <w:r>
-        <w:t xml:space="preserve"> on Moodle</w:t>
       </w:r>
     </w:p>
     <w:p>
@@ -282,11 +225,76 @@
         <w:t>Tasks for group members in separate document</w:t>
       </w:r>
     </w:p>
-    <w:p/>
-    <w:p>
+    <w:p>
+      <w:pPr>
+        <w:pStyle w:val="ListParagraph"/>
+        <w:numPr>
+          <w:ilvl w:val="1"/>
+          <w:numId w:val="1"/>
+        </w:numPr>
+      </w:pPr>
+      <w:r>
+        <w:t>Meeting on 11</w:t>
+      </w:r>
+      <w:r>
+        <w:rPr>
+          <w:vertAlign w:val="superscript"/>
+        </w:rPr>
+        <w:t>th</w:t>
+      </w:r>
+      <w:r>
+        <w:t>:</w:t>
+      </w:r>
+    </w:p>
+    <w:p>
+      <w:pPr>
+        <w:pStyle w:val="ListParagraph"/>
+        <w:numPr>
+          <w:ilvl w:val="2"/>
+          <w:numId w:val="1"/>
+        </w:numPr>
+      </w:pPr>
+      <w:r>
+        <w:t xml:space="preserve">This meeting is for reviewing the progress and creating the PowerPoint presentation. </w:t>
+      </w:r>
+    </w:p>
+    <w:p>
+      <w:pPr>
+        <w:pStyle w:val="ListParagraph"/>
+        <w:numPr>
+          <w:ilvl w:val="3"/>
+          <w:numId w:val="1"/>
+        </w:numPr>
+      </w:pPr>
+      <w:r>
+        <w:t xml:space="preserve">NOTE: Look at Hand-in requirements in the </w:t>
+      </w:r>
+      <w:r>
+        <w:t>Group Project Assessment Brief Pro Forma and Mark Sheet</w:t>
+      </w:r>
+      <w:r>
+        <w:t xml:space="preserve"> </w:t>
+      </w:r>
+      <w:r>
+        <w:t>File</w:t>
+      </w:r>
+      <w:r>
+        <w:t xml:space="preserve"> on Moodle</w:t>
+      </w:r>
+    </w:p>
+    <w:p>
+      <w:pPr>
+        <w:pStyle w:val="ListParagraph"/>
+        <w:numPr>
+          <w:ilvl w:val="1"/>
+          <w:numId w:val="1"/>
+        </w:numPr>
+      </w:pPr>
       <w:bookmarkStart w:id="0" w:name="_GoBack"/>
       <w:bookmarkEnd w:id="0"/>
     </w:p>
+    <w:p/>
+    <w:p/>
     <w:sectPr>
       <w:pgSz w:w="11906" w:h="16838"/>
       <w:pgMar w:top="1440" w:right="1440" w:bottom="1440" w:left="1440" w:header="708" w:footer="708" w:gutter="0"/>

</xml_diff>